<commit_message>
upload update tugas 11
</commit_message>
<xml_diff>
--- a/Tugas/Tugas Muhamad Naufal Burhanuddin Balit.docx
+++ b/Tugas/Tugas Muhamad Naufal Burhanuddin Balit.docx
@@ -19,7 +19,7 @@
         <w:rPr>
           <w:lang w:val="en-US"/>
         </w:rPr>
-        <w:t>3</w:t>
+        <w:t>4</w:t>
       </w:r>
     </w:p>
     <w:p>
@@ -353,10 +353,10 @@
           <w:lang w:val="en-US"/>
         </w:rPr>
         <w:drawing>
-          <wp:inline distT="0" distB="0" distL="0" distR="0" wp14:anchorId="7614675C" wp14:editId="43A7C340">
-            <wp:extent cx="5588000" cy="2505710"/>
-            <wp:effectExtent l="0" t="0" r="0" b="8890"/>
-            <wp:docPr id="1165722002" name="Picture 1"/>
+          <wp:inline distT="0" distB="0" distL="0" distR="0" wp14:anchorId="26B26777" wp14:editId="030B14B3">
+            <wp:extent cx="5588000" cy="2495550"/>
+            <wp:effectExtent l="0" t="0" r="0" b="0"/>
+            <wp:docPr id="744384708" name="Picture 1"/>
             <wp:cNvGraphicFramePr>
               <a:graphicFrameLocks xmlns:a="http://schemas.openxmlformats.org/drawingml/2006/main" noChangeAspect="1"/>
             </wp:cNvGraphicFramePr>
@@ -364,23 +364,30 @@
               <a:graphicData uri="http://schemas.openxmlformats.org/drawingml/2006/picture">
                 <pic:pic xmlns:pic="http://schemas.openxmlformats.org/drawingml/2006/picture">
                   <pic:nvPicPr>
-                    <pic:cNvPr id="1165722002" name=""/>
+                    <pic:cNvPr id="744384708" name=""/>
                     <pic:cNvPicPr/>
                   </pic:nvPicPr>
-                  <pic:blipFill>
+                  <pic:blipFill rotWithShape="1">
                     <a:blip r:embed="rId6"/>
-                    <a:stretch>
-                      <a:fillRect/>
-                    </a:stretch>
+                    <a:srcRect t="14249" b="6325"/>
+                    <a:stretch/>
                   </pic:blipFill>
-                  <pic:spPr>
+                  <pic:spPr bwMode="auto">
                     <a:xfrm>
                       <a:off x="0" y="0"/>
-                      <a:ext cx="5588000" cy="2505710"/>
+                      <a:ext cx="5588000" cy="2495550"/>
                     </a:xfrm>
                     <a:prstGeom prst="rect">
                       <a:avLst/>
                     </a:prstGeom>
+                    <a:ln>
+                      <a:noFill/>
+                    </a:ln>
+                    <a:extLst>
+                      <a:ext uri="{53640926-AAD7-44D8-BBD7-CCE9431645EC}">
+                        <a14:shadowObscured xmlns:a14="http://schemas.microsoft.com/office/drawing/2010/main"/>
+                      </a:ext>
+                    </a:extLst>
                   </pic:spPr>
                 </pic:pic>
               </a:graphicData>
@@ -424,17 +431,22 @@
         <w:r>
           <w:rPr>
             <w:rStyle w:val="Hyperlink"/>
-            <w:lang w:val="en-US"/>
           </w:rPr>
-          <w:t>https://github.com/Muhamad-naufal/MSIB-5-Project/blob/main/Coding/tugas/tugas_pert_9.html</w:t>
+          <w:t>MSIB-5-Project/Coding/</w:t>
+        </w:r>
+        <w:r>
+          <w:rPr>
+            <w:rStyle w:val="Hyperlink"/>
+          </w:rPr>
+          <w:t>t</w:t>
+        </w:r>
+        <w:r>
+          <w:rPr>
+            <w:rStyle w:val="Hyperlink"/>
+          </w:rPr>
+          <w:t>ugas/tugas pert 11 at main · Muhamad-naufal/MSIB-5-Project (github.com)</w:t>
         </w:r>
       </w:hyperlink>
-      <w:r>
-        <w:rPr>
-          <w:lang w:val="en-US"/>
-        </w:rPr>
-        <w:t xml:space="preserve"> </w:t>
-      </w:r>
     </w:p>
     <w:sectPr>
       <w:pgSz w:w="12240" w:h="15840"/>
@@ -1337,6 +1349,18 @@
       <w:shd w:val="clear" w:color="auto" w:fill="E1DFDD"/>
     </w:rPr>
   </w:style>
+  <w:style w:type="character" w:styleId="FollowedHyperlink">
+    <w:name w:val="FollowedHyperlink"/>
+    <w:basedOn w:val="DefaultParagraphFont"/>
+    <w:uiPriority w:val="99"/>
+    <w:semiHidden/>
+    <w:unhideWhenUsed/>
+    <w:rsid w:val="00746CD3"/>
+    <w:rPr>
+      <w:color w:val="800080" w:themeColor="followedHyperlink"/>
+      <w:u w:val="single"/>
+    </w:rPr>
+  </w:style>
 </w:styles>
 </file>
 

</xml_diff>